<commit_message>
plan de proyecto nuevo
</commit_message>
<xml_diff>
--- a/docs/Planificacion/Planificacion - Iteracion 3/PlanDeProyectoV3.4.docx
+++ b/docs/Planificacion/Planificacion - Iteracion 3/PlanDeProyectoV3.4.docx
@@ -3,6 +3,8 @@
 <w:document xmlns:wpc="http://schemas.microsoft.com/office/word/2010/wordprocessingCanvas" xmlns:mc="http://schemas.openxmlformats.org/markup-compatibility/2006" xmlns:o="urn:schemas-microsoft-com:office:office" xmlns:r="http://schemas.openxmlformats.org/officeDocument/2006/relationships" xmlns:m="http://schemas.openxmlformats.org/officeDocument/2006/math" xmlns:v="urn:schemas-microsoft-com:vml" xmlns:wp14="http://schemas.microsoft.com/office/word/2010/wordprocessingDrawing" xmlns:wp="http://schemas.openxmlformats.org/drawingml/2006/wordprocessingDrawing" xmlns:w10="urn:schemas-microsoft-com:office:word" xmlns:w="http://schemas.openxmlformats.org/wordprocessingml/2006/main" xmlns:w14="http://schemas.microsoft.com/office/word/2010/wordml" xmlns:wpg="http://schemas.microsoft.com/office/word/2010/wordprocessingGroup" xmlns:wpi="http://schemas.microsoft.com/office/word/2010/wordprocessingInk" xmlns:wne="http://schemas.microsoft.com/office/word/2006/wordml" xmlns:wps="http://schemas.microsoft.com/office/word/2010/wordprocessingShape" mc:Ignorable="w14 wp14">
   <w:background w:color="FFFFFF"/>
   <w:body>
+    <w:bookmarkStart w:id="0" w:name="_GoBack" w:displacedByCustomXml="next"/>
+    <w:bookmarkEnd w:id="0" w:displacedByCustomXml="next"/>
     <w:sdt>
       <w:sdtPr>
         <w:rPr>
@@ -1262,7 +1264,7 @@
           <w:sz w:val="32"/>
         </w:rPr>
       </w:pPr>
-      <w:bookmarkStart w:id="0" w:name="_Toc356492454"/>
+      <w:bookmarkStart w:id="1" w:name="_Toc356492454"/>
       <w:r>
         <w:rPr>
           <w:sz w:val="32"/>
@@ -1275,7 +1277,7 @@
         </w:rPr>
         <w:t>ontrol de Versiones</w:t>
       </w:r>
-      <w:bookmarkEnd w:id="0"/>
+      <w:bookmarkEnd w:id="1"/>
     </w:p>
     <w:p/>
     <w:tbl>
@@ -1487,7 +1489,7 @@
           <w:sz w:val="24"/>
         </w:rPr>
       </w:pPr>
-      <w:bookmarkStart w:id="1" w:name="_Toc356492455"/>
+      <w:bookmarkStart w:id="2" w:name="_Toc356492455"/>
       <w:r>
         <w:rPr>
           <w:b/>
@@ -1502,7 +1504,7 @@
         </w:rPr>
         <w:t>bjetivos del problema</w:t>
       </w:r>
-      <w:bookmarkEnd w:id="1"/>
+      <w:bookmarkEnd w:id="2"/>
     </w:p>
     <w:p>
       <w:pPr>
@@ -1606,7 +1608,7 @@
           <w:sz w:val="24"/>
         </w:rPr>
       </w:pPr>
-      <w:bookmarkStart w:id="2" w:name="_Toc356492456"/>
+      <w:bookmarkStart w:id="3" w:name="_Toc356492456"/>
       <w:r>
         <w:rPr>
           <w:b/>
@@ -1615,7 +1617,7 @@
         <w:lastRenderedPageBreak/>
         <w:t>Recursos</w:t>
       </w:r>
-      <w:bookmarkEnd w:id="2"/>
+      <w:bookmarkEnd w:id="3"/>
     </w:p>
     <w:p/>
     <w:p>
@@ -1625,14 +1627,14 @@
           <w:sz w:val="24"/>
         </w:rPr>
       </w:pPr>
-      <w:bookmarkStart w:id="3" w:name="_Toc356492457"/>
+      <w:bookmarkStart w:id="4" w:name="_Toc356492457"/>
       <w:r>
         <w:t>2.1 P</w:t>
       </w:r>
       <w:r>
         <w:t>ersonal</w:t>
       </w:r>
-      <w:bookmarkEnd w:id="3"/>
+      <w:bookmarkEnd w:id="4"/>
     </w:p>
     <w:p/>
     <w:p>
@@ -1718,14 +1720,14 @@
           <w:sz w:val="24"/>
         </w:rPr>
       </w:pPr>
-      <w:bookmarkStart w:id="4" w:name="_Toc356492458"/>
+      <w:bookmarkStart w:id="5" w:name="_Toc356492458"/>
       <w:r>
         <w:t>2.2 H</w:t>
       </w:r>
       <w:r>
         <w:t>ardware</w:t>
       </w:r>
-      <w:bookmarkEnd w:id="4"/>
+      <w:bookmarkEnd w:id="5"/>
     </w:p>
     <w:p/>
     <w:p>
@@ -1738,14 +1740,14 @@
       <w:pPr>
         <w:pStyle w:val="Ttulo2"/>
       </w:pPr>
-      <w:bookmarkStart w:id="5" w:name="_Toc356492459"/>
+      <w:bookmarkStart w:id="6" w:name="_Toc356492459"/>
       <w:r>
         <w:t>2.3 S</w:t>
       </w:r>
       <w:r>
         <w:t>oftware</w:t>
       </w:r>
-      <w:bookmarkEnd w:id="5"/>
+      <w:bookmarkEnd w:id="6"/>
     </w:p>
     <w:p>
       <w:pPr>
@@ -1863,7 +1865,7 @@
           <w:sz w:val="24"/>
         </w:rPr>
       </w:pPr>
-      <w:bookmarkStart w:id="6" w:name="_Toc356492460"/>
+      <w:bookmarkStart w:id="7" w:name="_Toc356492460"/>
       <w:r>
         <w:rPr>
           <w:sz w:val="32"/>
@@ -1877,7 +1879,7 @@
         </w:rPr>
         <w:t>lanificación Temporal</w:t>
       </w:r>
-      <w:bookmarkEnd w:id="6"/>
+      <w:bookmarkEnd w:id="7"/>
     </w:p>
     <w:p>
       <w:pPr>
@@ -1886,7 +1888,7 @@
           <w:sz w:val="24"/>
         </w:rPr>
       </w:pPr>
-      <w:bookmarkStart w:id="7" w:name="_Toc356492461"/>
+      <w:bookmarkStart w:id="8" w:name="_Toc356492461"/>
       <w:r>
         <w:t xml:space="preserve">3.1 </w:t>
       </w:r>
@@ -1896,7 +1898,7 @@
       <w:r>
         <w:t xml:space="preserve"> iteración</w:t>
       </w:r>
-      <w:bookmarkEnd w:id="7"/>
+      <w:bookmarkEnd w:id="8"/>
     </w:p>
     <w:p>
       <w:pPr>
@@ -3335,7 +3337,7 @@
           <w:sz w:val="22"/>
         </w:rPr>
       </w:pPr>
-      <w:bookmarkStart w:id="8" w:name="_Toc356492462"/>
+      <w:bookmarkStart w:id="9" w:name="_Toc356492462"/>
       <w:r>
         <w:rPr>
           <w:sz w:val="32"/>
@@ -3343,7 +3345,7 @@
         <w:lastRenderedPageBreak/>
         <w:t>ANEXO I</w:t>
       </w:r>
-      <w:bookmarkEnd w:id="8"/>
+      <w:bookmarkEnd w:id="9"/>
     </w:p>
     <w:p>
       <w:pPr>
@@ -3352,7 +3354,7 @@
           <w:szCs w:val="28"/>
         </w:rPr>
       </w:pPr>
-      <w:bookmarkStart w:id="9" w:name="_Toc356492463"/>
+      <w:bookmarkStart w:id="10" w:name="_Toc356492463"/>
       <w:r>
         <w:rPr>
           <w:szCs w:val="28"/>
@@ -3365,7 +3367,7 @@
         </w:rPr>
         <w:t>ontrol de Versiones</w:t>
       </w:r>
-      <w:bookmarkEnd w:id="9"/>
+      <w:bookmarkEnd w:id="10"/>
     </w:p>
     <w:p/>
     <w:p>
@@ -3603,14 +3605,19 @@
         </w:rPr>
         <w:t>Carlos y Francisco</w:t>
       </w:r>
-      <w:bookmarkStart w:id="10" w:name="_GoBack"/>
-      <w:bookmarkEnd w:id="10"/>
       <w:r>
         <w:rPr>
           <w:sz w:val="22"/>
           <w:szCs w:val="22"/>
         </w:rPr>
-        <w:t>. Entrega para el: 26/05/13</w:t>
+        <w:t>. Entrega para el: 2</w:t>
+      </w:r>
+      <w:r>
+        <w:rPr>
+          <w:sz w:val="22"/>
+          <w:szCs w:val="22"/>
+        </w:rPr>
+        <w:t>/05/13</w:t>
       </w:r>
     </w:p>
     <w:p>
@@ -3644,7 +3651,14 @@
           <w:sz w:val="22"/>
           <w:szCs w:val="22"/>
         </w:rPr>
-        <w:t>. Entrega para el: 26/05/13</w:t>
+        <w:t>. Entrega para el: 2</w:t>
+      </w:r>
+      <w:r>
+        <w:rPr>
+          <w:sz w:val="22"/>
+          <w:szCs w:val="22"/>
+        </w:rPr>
+        <w:t>/05/13</w:t>
       </w:r>
     </w:p>
     <w:p>
@@ -3774,7 +3788,7 @@
           <w:rPr>
             <w:noProof/>
           </w:rPr>
-          <w:t>8</w:t>
+          <w:t>1</w:t>
         </w:r>
         <w:r>
           <w:rPr>
@@ -9414,7 +9428,7 @@
 </file>
 
 <file path=customXml/itemProps2.xml><?xml version="1.0" encoding="utf-8"?>
-<ds:datastoreItem xmlns:ds="http://schemas.openxmlformats.org/officeDocument/2006/customXml" ds:itemID="{097205BF-495F-463C-8684-9E59180A8895}">
+<ds:datastoreItem xmlns:ds="http://schemas.openxmlformats.org/officeDocument/2006/customXml" ds:itemID="{E6FEADA0-E54E-4C48-8C09-D5DDD5C10CF9}">
   <ds:schemaRefs>
     <ds:schemaRef ds:uri="http://schemas.openxmlformats.org/officeDocument/2006/bibliography"/>
   </ds:schemaRefs>

</xml_diff>